<commit_message>
spring security and json web tokens
</commit_message>
<xml_diff>
--- a/Java Enterprise/Summary.docx
+++ b/Java Enterprise/Summary.docx
@@ -6,17 +6,27 @@
       <w:pPr>
         <w:pStyle w:val="Heading2"/>
         <w:rPr>
-          <w:b/>
-          <w:bCs/>
-          <w:lang w:val="en-US"/>
-        </w:rPr>
-      </w:pPr>
-      <w:r>
-        <w:rPr>
-          <w:b/>
-          <w:bCs/>
-        </w:rPr>
-        <w:t>16. HIBERNATE. Кэш, JPA, логирование, Primary Key</w:t>
+          <w:lang w:val="en-US"/>
+        </w:rPr>
+      </w:pPr>
+      <w:r>
+        <w:t xml:space="preserve">16. HIBERNATE. </w:t>
+      </w:r>
+      <w:proofErr w:type="spellStart"/>
+      <w:r>
+        <w:t>Кэш</w:t>
+      </w:r>
+      <w:proofErr w:type="spellEnd"/>
+      <w:r>
+        <w:t xml:space="preserve">, JPA, </w:t>
+      </w:r>
+      <w:proofErr w:type="spellStart"/>
+      <w:r>
+        <w:t>логирование</w:t>
+      </w:r>
+      <w:proofErr w:type="spellEnd"/>
+      <w:r>
+        <w:t>, Primary Key</w:t>
       </w:r>
     </w:p>
     <w:p>
@@ -153,24 +163,28 @@
         </w:rPr>
         <w:t>.</w:t>
       </w:r>
+      <w:proofErr w:type="spellStart"/>
       <w:r>
         <w:rPr>
           <w:lang w:val="en-US"/>
         </w:rPr>
         <w:t>PresistenceContext</w:t>
       </w:r>
+      <w:proofErr w:type="spellEnd"/>
       <w:r>
         <w:rPr>
           <w:lang w:val="ru-RU"/>
         </w:rPr>
         <w:t xml:space="preserve"> – отражает актуальное состояние базы, если в </w:t>
       </w:r>
+      <w:proofErr w:type="spellStart"/>
       <w:r>
         <w:rPr>
           <w:lang w:val="en-GB"/>
         </w:rPr>
         <w:t>PersistenceContext</w:t>
       </w:r>
+      <w:proofErr w:type="spellEnd"/>
       <w:r>
         <w:rPr>
           <w:lang w:val="ru-RU"/>
@@ -381,12 +395,14 @@
         </w:rPr>
         <w:t xml:space="preserve">ить БД в соответствии с </w:t>
       </w:r>
+      <w:proofErr w:type="spellStart"/>
       <w:r>
         <w:rPr>
           <w:lang w:val="en-GB"/>
         </w:rPr>
         <w:t>PersistenceContext</w:t>
       </w:r>
+      <w:proofErr w:type="spellEnd"/>
     </w:p>
     <w:p>
       <w:pPr>
@@ -400,12 +416,14 @@
         </w:rPr>
         <w:t xml:space="preserve">Любые изменения в сущностях ассоциированных с </w:t>
       </w:r>
+      <w:proofErr w:type="spellStart"/>
       <w:r>
         <w:rPr>
           <w:lang w:val="en-GB"/>
         </w:rPr>
         <w:t>PersistenceContext</w:t>
       </w:r>
+      <w:proofErr w:type="spellEnd"/>
       <w:r>
         <w:rPr>
           <w:lang w:val="ru-RU"/>
@@ -418,6 +436,7 @@
         </w:rPr>
         <w:t xml:space="preserve">отразятся в БД при закрытии даже без явного вызова </w:t>
       </w:r>
+      <w:proofErr w:type="gramStart"/>
       <w:r>
         <w:rPr>
           <w:lang w:val="en-GB"/>
@@ -428,7 +447,14 @@
         <w:rPr>
           <w:lang w:val="ru-RU"/>
         </w:rPr>
-        <w:t>().</w:t>
+        <w:t>(</w:t>
+      </w:r>
+      <w:proofErr w:type="gramEnd"/>
+      <w:r>
+        <w:rPr>
+          <w:lang w:val="ru-RU"/>
+        </w:rPr>
+        <w:t>).</w:t>
       </w:r>
     </w:p>
     <w:p>
@@ -443,12 +469,14 @@
         </w:rPr>
         <w:t xml:space="preserve">Каждая сессия имеет свой кеш – </w:t>
       </w:r>
+      <w:proofErr w:type="spellStart"/>
       <w:r>
         <w:rPr>
           <w:lang w:val="en-GB"/>
         </w:rPr>
         <w:t>PersistenceContext</w:t>
       </w:r>
+      <w:proofErr w:type="spellEnd"/>
       <w:r>
         <w:rPr>
           <w:lang w:val="ru-RU"/>
@@ -562,12 +590,14 @@
         </w:rPr>
         <w:t xml:space="preserve">. Если мы получаем объект из сессии или сохраняем его в сессию, тогда он попадает в </w:t>
       </w:r>
+      <w:proofErr w:type="spellStart"/>
       <w:r>
         <w:rPr>
           <w:lang w:val="en-GB"/>
         </w:rPr>
         <w:t>PersistenceContext</w:t>
       </w:r>
+      <w:proofErr w:type="spellEnd"/>
       <w:r>
         <w:rPr>
           <w:lang w:val="ru-RU"/>
@@ -686,14 +716,30 @@
         <w:rPr>
           <w:lang w:val="ru-RU"/>
         </w:rPr>
-        <w:t xml:space="preserve">. Мы можем восстановить объект обратно к контект при помощи </w:t>
-      </w:r>
+        <w:t xml:space="preserve">. Мы можем восстановить объект обратно к </w:t>
+      </w:r>
+      <w:proofErr w:type="spellStart"/>
+      <w:r>
+        <w:rPr>
+          <w:lang w:val="ru-RU"/>
+        </w:rPr>
+        <w:t>контект</w:t>
+      </w:r>
+      <w:proofErr w:type="spellEnd"/>
+      <w:r>
+        <w:rPr>
+          <w:lang w:val="ru-RU"/>
+        </w:rPr>
+        <w:t xml:space="preserve"> при помощи </w:t>
+      </w:r>
+      <w:proofErr w:type="spellStart"/>
       <w:r>
         <w:rPr>
           <w:lang w:val="en-GB"/>
         </w:rPr>
         <w:t>saveOrUpdate</w:t>
       </w:r>
+      <w:proofErr w:type="spellEnd"/>
       <w:r>
         <w:rPr>
           <w:lang w:val="ru-RU"/>
@@ -898,12 +944,14 @@
           <w:lang w:val="ru-RU"/>
         </w:rPr>
       </w:pPr>
+      <w:proofErr w:type="spellStart"/>
       <w:r>
         <w:rPr>
           <w:lang w:val="en-GB"/>
         </w:rPr>
         <w:t>Session.clear</w:t>
       </w:r>
+      <w:proofErr w:type="spellEnd"/>
       <w:r>
         <w:rPr>
           <w:lang w:val="en-US"/>
@@ -934,12 +982,14 @@
           <w:lang w:val="ru-RU"/>
         </w:rPr>
       </w:pPr>
+      <w:proofErr w:type="spellStart"/>
       <w:r>
         <w:rPr>
           <w:lang w:val="en-GB"/>
         </w:rPr>
         <w:t>Session.close</w:t>
       </w:r>
+      <w:proofErr w:type="spellEnd"/>
       <w:r>
         <w:rPr>
           <w:lang w:val="ru-RU"/>
@@ -1066,12 +1116,14 @@
         </w:rPr>
         <w:t>.</w:t>
       </w:r>
+      <w:proofErr w:type="spellStart"/>
       <w:r>
         <w:rPr>
           <w:lang w:val="en-GB"/>
         </w:rPr>
         <w:t>isDirty</w:t>
       </w:r>
+      <w:proofErr w:type="spellEnd"/>
       <w:r>
         <w:rPr>
           <w:lang w:val="ru-RU"/>
@@ -1412,6 +1464,7 @@
           <w:lang w:val="ru-RU"/>
         </w:rPr>
       </w:pPr>
+      <w:proofErr w:type="gramStart"/>
       <w:r>
         <w:rPr>
           <w:b/>
@@ -1426,7 +1479,16 @@
           <w:bCs/>
           <w:lang w:val="ru-RU"/>
         </w:rPr>
-        <w:t>()</w:t>
+        <w:t>(</w:t>
+      </w:r>
+      <w:proofErr w:type="gramEnd"/>
+      <w:r>
+        <w:rPr>
+          <w:b/>
+          <w:bCs/>
+          <w:lang w:val="ru-RU"/>
+        </w:rPr>
+        <w:t>)</w:t>
       </w:r>
       <w:r>
         <w:rPr>
@@ -1446,6 +1508,7 @@
         </w:rPr>
         <w:t xml:space="preserve">) созданной сущности. </w:t>
       </w:r>
+      <w:proofErr w:type="gramStart"/>
       <w:r>
         <w:rPr>
           <w:b/>
@@ -1460,7 +1523,16 @@
           <w:bCs/>
           <w:lang w:val="ru-RU"/>
         </w:rPr>
-        <w:t>()</w:t>
+        <w:t>(</w:t>
+      </w:r>
+      <w:proofErr w:type="gramEnd"/>
+      <w:r>
+        <w:rPr>
+          <w:b/>
+          <w:bCs/>
+          <w:lang w:val="ru-RU"/>
+        </w:rPr>
+        <w:t>)</w:t>
       </w:r>
       <w:r>
         <w:rPr>
@@ -1506,6 +1578,7 @@
         </w:rPr>
         <w:t xml:space="preserve">Если переданная сущность уже имеет идентификатор, </w:t>
       </w:r>
+      <w:proofErr w:type="gramStart"/>
       <w:r>
         <w:rPr>
           <w:b/>
@@ -1520,7 +1593,16 @@
           <w:bCs/>
           <w:lang w:val="ru-RU"/>
         </w:rPr>
-        <w:t>()</w:t>
+        <w:t>(</w:t>
+      </w:r>
+      <w:proofErr w:type="gramEnd"/>
+      <w:r>
+        <w:rPr>
+          <w:b/>
+          <w:bCs/>
+          <w:lang w:val="ru-RU"/>
+        </w:rPr>
+        <w:t>)</w:t>
       </w:r>
       <w:r>
         <w:rPr>
@@ -1536,6 +1618,7 @@
         </w:rPr>
         <w:t xml:space="preserve">, </w:t>
       </w:r>
+      <w:proofErr w:type="gramStart"/>
       <w:r>
         <w:rPr>
           <w:b/>
@@ -1550,7 +1633,16 @@
           <w:bCs/>
           <w:lang w:val="ru-RU"/>
         </w:rPr>
-        <w:t>()</w:t>
+        <w:t>(</w:t>
+      </w:r>
+      <w:proofErr w:type="gramEnd"/>
+      <w:r>
+        <w:rPr>
+          <w:b/>
+          <w:bCs/>
+          <w:lang w:val="ru-RU"/>
+        </w:rPr>
+        <w:t>)</w:t>
       </w:r>
       <w:r>
         <w:rPr>
@@ -1586,6 +1678,7 @@
           <w:lang w:val="ru-RU"/>
         </w:rPr>
       </w:pPr>
+      <w:proofErr w:type="gramStart"/>
       <w:r>
         <w:rPr>
           <w:b/>
@@ -1600,7 +1693,16 @@
           <w:bCs/>
           <w:lang w:val="ru-RU"/>
         </w:rPr>
-        <w:t>()</w:t>
+        <w:t>(</w:t>
+      </w:r>
+      <w:proofErr w:type="gramEnd"/>
+      <w:r>
+        <w:rPr>
+          <w:b/>
+          <w:bCs/>
+          <w:lang w:val="ru-RU"/>
+        </w:rPr>
+        <w:t>)</w:t>
       </w:r>
       <w:r>
         <w:rPr>
@@ -1608,6 +1710,7 @@
         </w:rPr>
         <w:t xml:space="preserve"> выполняет немедленно запись в базу данных. </w:t>
       </w:r>
+      <w:proofErr w:type="gramStart"/>
       <w:r>
         <w:rPr>
           <w:b/>
@@ -1622,7 +1725,16 @@
           <w:bCs/>
           <w:lang w:val="ru-RU"/>
         </w:rPr>
-        <w:t>()</w:t>
+        <w:t>(</w:t>
+      </w:r>
+      <w:proofErr w:type="gramEnd"/>
+      <w:r>
+        <w:rPr>
+          <w:b/>
+          <w:bCs/>
+          <w:lang w:val="ru-RU"/>
+        </w:rPr>
+        <w:t>)</w:t>
       </w:r>
       <w:r>
         <w:rPr>
@@ -1771,12 +1883,14 @@
           <w:lang w:val="ru-RU"/>
         </w:rPr>
       </w:pPr>
+      <w:proofErr w:type="spellStart"/>
       <w:r>
         <w:rPr>
           <w:lang w:val="en-US"/>
         </w:rPr>
         <w:t>logback</w:t>
       </w:r>
+      <w:proofErr w:type="spellEnd"/>
     </w:p>
     <w:p>
       <w:pPr>
@@ -1802,6 +1916,7 @@
           <w:lang w:val="ru-RU"/>
         </w:rPr>
       </w:pPr>
+      <w:proofErr w:type="spellStart"/>
       <w:r>
         <w:rPr>
           <w:b/>
@@ -1811,6 +1926,7 @@
         <w:lastRenderedPageBreak/>
         <w:t>slf</w:t>
       </w:r>
+      <w:proofErr w:type="spellEnd"/>
       <w:r>
         <w:rPr>
           <w:b/>
@@ -1835,6 +1951,7 @@
         </w:rPr>
         <w:t xml:space="preserve"> </w:t>
       </w:r>
+      <w:proofErr w:type="spellStart"/>
       <w:r>
         <w:rPr>
           <w:b/>
@@ -1843,6 +1960,7 @@
         </w:rPr>
         <w:t>api</w:t>
       </w:r>
+      <w:proofErr w:type="spellEnd"/>
       <w:r>
         <w:rPr>
           <w:lang w:val="ru-RU"/>
@@ -2099,6 +2217,8 @@
         </w:rPr>
         <w:t>@</w:t>
       </w:r>
+      <w:proofErr w:type="spellStart"/>
+      <w:proofErr w:type="gramStart"/>
       <w:r>
         <w:rPr>
           <w:b/>
@@ -2107,6 +2227,7 @@
         </w:rPr>
         <w:t>AttributeOverride</w:t>
       </w:r>
+      <w:proofErr w:type="spellEnd"/>
       <w:r>
         <w:rPr>
           <w:b/>
@@ -2115,6 +2236,7 @@
         </w:rPr>
         <w:t>(</w:t>
       </w:r>
+      <w:proofErr w:type="gramEnd"/>
       <w:r>
         <w:rPr>
           <w:b/>
@@ -2131,6 +2253,7 @@
         </w:rPr>
         <w:t xml:space="preserve"> = “</w:t>
       </w:r>
+      <w:proofErr w:type="spellStart"/>
       <w:r>
         <w:rPr>
           <w:b/>
@@ -2139,6 +2262,7 @@
         </w:rPr>
         <w:t>PropertyName</w:t>
       </w:r>
+      <w:proofErr w:type="spellEnd"/>
       <w:r>
         <w:rPr>
           <w:b/>
@@ -2203,6 +2327,7 @@
         </w:rPr>
         <w:t xml:space="preserve"> = “</w:t>
       </w:r>
+      <w:proofErr w:type="spellStart"/>
       <w:r>
         <w:rPr>
           <w:b/>
@@ -2211,6 +2336,7 @@
         </w:rPr>
         <w:t>ColumnName</w:t>
       </w:r>
+      <w:proofErr w:type="spellEnd"/>
       <w:r>
         <w:rPr>
           <w:b/>
@@ -2355,6 +2481,8 @@
         </w:rPr>
         <w:t>@</w:t>
       </w:r>
+      <w:proofErr w:type="spellStart"/>
+      <w:proofErr w:type="gramStart"/>
       <w:r>
         <w:rPr>
           <w:b/>
@@ -2363,6 +2491,7 @@
         </w:rPr>
         <w:t>GenerateValue</w:t>
       </w:r>
+      <w:proofErr w:type="spellEnd"/>
       <w:r>
         <w:rPr>
           <w:b/>
@@ -2371,6 +2500,7 @@
         </w:rPr>
         <w:t>(</w:t>
       </w:r>
+      <w:proofErr w:type="gramEnd"/>
       <w:r>
         <w:rPr>
           <w:b/>
@@ -2387,6 +2517,7 @@
         </w:rPr>
         <w:t xml:space="preserve"> = </w:t>
       </w:r>
+      <w:proofErr w:type="spellStart"/>
       <w:r>
         <w:rPr>
           <w:b/>
@@ -2395,6 +2526,7 @@
         </w:rPr>
         <w:t>GenerationType</w:t>
       </w:r>
+      <w:proofErr w:type="spellEnd"/>
       <w:r>
         <w:rPr>
           <w:b/>
@@ -2570,6 +2702,7 @@
         </w:rPr>
         <w:t>@</w:t>
       </w:r>
+      <w:proofErr w:type="spellStart"/>
       <w:r>
         <w:rPr>
           <w:b/>
@@ -2578,6 +2711,7 @@
         </w:rPr>
         <w:t>GeneratedValue</w:t>
       </w:r>
+      <w:proofErr w:type="spellEnd"/>
       <w:r>
         <w:rPr>
           <w:lang w:val="ru-RU"/>
@@ -2600,10 +2734,11 @@
         <w:rPr>
           <w:b/>
           <w:bCs/>
-          <w:lang w:val="ru-RU"/>
+          <w:lang w:val="en-US"/>
         </w:rPr>
         <w:t>@</w:t>
       </w:r>
+      <w:proofErr w:type="gramStart"/>
       <w:r>
         <w:rPr>
           <w:b/>
@@ -2618,7 +2753,88 @@
           <w:bCs/>
           <w:lang w:val="en-US"/>
         </w:rPr>
-        <w:t xml:space="preserve">equenceGenerator(name = “user_gen”, squenceName = “users_id_seq”, allocationSize = 1). </w:t>
+        <w:t>equenceGenerator(</w:t>
+      </w:r>
+      <w:proofErr w:type="gramEnd"/>
+      <w:r>
+        <w:rPr>
+          <w:b/>
+          <w:bCs/>
+          <w:lang w:val="en-US"/>
+        </w:rPr>
+        <w:t>name = “</w:t>
+      </w:r>
+      <w:proofErr w:type="spellStart"/>
+      <w:r>
+        <w:rPr>
+          <w:b/>
+          <w:bCs/>
+          <w:lang w:val="en-US"/>
+        </w:rPr>
+        <w:t>user_gen</w:t>
+      </w:r>
+      <w:proofErr w:type="spellEnd"/>
+      <w:r>
+        <w:rPr>
+          <w:b/>
+          <w:bCs/>
+          <w:lang w:val="en-US"/>
+        </w:rPr>
+        <w:t xml:space="preserve">”, </w:t>
+      </w:r>
+      <w:proofErr w:type="spellStart"/>
+      <w:r>
+        <w:rPr>
+          <w:b/>
+          <w:bCs/>
+          <w:lang w:val="en-US"/>
+        </w:rPr>
+        <w:t>squenceName</w:t>
+      </w:r>
+      <w:proofErr w:type="spellEnd"/>
+      <w:r>
+        <w:rPr>
+          <w:b/>
+          <w:bCs/>
+          <w:lang w:val="en-US"/>
+        </w:rPr>
+        <w:t xml:space="preserve"> = “</w:t>
+      </w:r>
+      <w:proofErr w:type="spellStart"/>
+      <w:r>
+        <w:rPr>
+          <w:b/>
+          <w:bCs/>
+          <w:lang w:val="en-US"/>
+        </w:rPr>
+        <w:t>users_id_seq</w:t>
+      </w:r>
+      <w:proofErr w:type="spellEnd"/>
+      <w:r>
+        <w:rPr>
+          <w:b/>
+          <w:bCs/>
+          <w:lang w:val="en-US"/>
+        </w:rPr>
+        <w:t xml:space="preserve">”, </w:t>
+      </w:r>
+      <w:proofErr w:type="spellStart"/>
+      <w:r>
+        <w:rPr>
+          <w:b/>
+          <w:bCs/>
+          <w:lang w:val="en-US"/>
+        </w:rPr>
+        <w:t>allocationSize</w:t>
+      </w:r>
+      <w:proofErr w:type="spellEnd"/>
+      <w:r>
+        <w:rPr>
+          <w:b/>
+          <w:bCs/>
+          <w:lang w:val="en-US"/>
+        </w:rPr>
+        <w:t xml:space="preserve"> = 1). </w:t>
       </w:r>
       <w:r>
         <w:rPr>
@@ -2626,6 +2842,7 @@
         </w:rPr>
         <w:t xml:space="preserve">Тогда обязательно нужно установить </w:t>
       </w:r>
+      <w:proofErr w:type="spellStart"/>
       <w:r>
         <w:rPr>
           <w:b/>
@@ -2634,6 +2851,7 @@
         </w:rPr>
         <w:t>GenerationType</w:t>
       </w:r>
+      <w:proofErr w:type="spellEnd"/>
       <w:r>
         <w:rPr>
           <w:b/>
@@ -2711,6 +2929,7 @@
           <w:lang w:val="ru-RU"/>
         </w:rPr>
       </w:pPr>
+      <w:proofErr w:type="spellStart"/>
       <w:r>
         <w:rPr>
           <w:b/>
@@ -2719,6 +2938,7 @@
         </w:rPr>
         <w:t>allocationSize</w:t>
       </w:r>
+      <w:proofErr w:type="spellEnd"/>
       <w:r>
         <w:rPr>
           <w:lang w:val="ru-RU"/>
@@ -2816,7 +3036,21 @@
         <w:rPr>
           <w:lang w:val="ru-RU"/>
         </w:rPr>
-        <w:t xml:space="preserve"> поле которое определено данным классом должно иметь атрибут </w:t>
+        <w:t xml:space="preserve"> </w:t>
+      </w:r>
+      <w:proofErr w:type="gramStart"/>
+      <w:r>
+        <w:rPr>
+          <w:lang w:val="ru-RU"/>
+        </w:rPr>
+        <w:t>поле</w:t>
+      </w:r>
+      <w:proofErr w:type="gramEnd"/>
+      <w:r>
+        <w:rPr>
+          <w:lang w:val="ru-RU"/>
+        </w:rPr>
+        <w:t xml:space="preserve"> которое определено данным классом должно иметь атрибут </w:t>
       </w:r>
       <w:r>
         <w:rPr>
@@ -2826,6 +3060,7 @@
         </w:rPr>
         <w:t>@</w:t>
       </w:r>
+      <w:proofErr w:type="spellStart"/>
       <w:r>
         <w:rPr>
           <w:b/>
@@ -2834,11 +3069,791 @@
         </w:rPr>
         <w:t>EmbdededId</w:t>
       </w:r>
+      <w:proofErr w:type="spellEnd"/>
       <w:r>
         <w:rPr>
           <w:lang w:val="ru-RU"/>
         </w:rPr>
         <w:t xml:space="preserve">. </w:t>
+      </w:r>
+    </w:p>
+    <w:p>
+      <w:pPr>
+        <w:pStyle w:val="Heading3"/>
+        <w:rPr>
+          <w:lang w:val="en-GB"/>
+        </w:rPr>
+      </w:pPr>
+      <w:proofErr w:type="spellStart"/>
+      <w:r>
+        <w:t>Отношения</w:t>
+      </w:r>
+      <w:proofErr w:type="spellEnd"/>
+      <w:r>
+        <w:rPr>
+          <w:lang w:val="en-US"/>
+        </w:rPr>
+        <w:t xml:space="preserve"> </w:t>
+      </w:r>
+      <w:proofErr w:type="spellStart"/>
+      <w:r>
+        <w:rPr>
+          <w:lang w:val="en-GB"/>
+        </w:rPr>
+        <w:t>OneT</w:t>
+      </w:r>
+      <w:r>
+        <w:rPr>
+          <w:lang w:val="en-GB"/>
+        </w:rPr>
+        <w:t>oOne</w:t>
+      </w:r>
+      <w:proofErr w:type="spellEnd"/>
+      <w:r>
+        <w:rPr>
+          <w:lang w:val="en-GB"/>
+        </w:rPr>
+        <w:t xml:space="preserve">, </w:t>
+      </w:r>
+      <w:proofErr w:type="spellStart"/>
+      <w:r>
+        <w:rPr>
+          <w:lang w:val="en-GB"/>
+        </w:rPr>
+        <w:t>ManyToOne</w:t>
+      </w:r>
+      <w:proofErr w:type="spellEnd"/>
+      <w:r>
+        <w:rPr>
+          <w:lang w:val="en-GB"/>
+        </w:rPr>
+        <w:t xml:space="preserve">, </w:t>
+      </w:r>
+      <w:proofErr w:type="spellStart"/>
+      <w:r>
+        <w:rPr>
+          <w:lang w:val="en-GB"/>
+        </w:rPr>
+        <w:t>ManyToMany</w:t>
+      </w:r>
+      <w:proofErr w:type="spellEnd"/>
+      <w:r>
+        <w:rPr>
+          <w:lang w:val="en-GB"/>
+        </w:rPr>
+        <w:t>, Lazy Initialization</w:t>
+      </w:r>
+    </w:p>
+    <w:p>
+      <w:pPr>
+        <w:rPr>
+          <w:lang w:val="ru-RU"/>
+        </w:rPr>
+      </w:pPr>
+      <w:r>
+        <w:rPr>
+          <w:lang w:val="ru-RU"/>
+        </w:rPr>
+        <w:t>Для того чтобы обозначить отношения между таблицами используются следующие аннотации:</w:t>
+      </w:r>
+    </w:p>
+    <w:p>
+      <w:pPr>
+        <w:pStyle w:val="ListParagraph"/>
+        <w:numPr>
+          <w:ilvl w:val="0"/>
+          <w:numId w:val="8"/>
+        </w:numPr>
+        <w:rPr>
+          <w:lang w:val="ru-RU"/>
+        </w:rPr>
+      </w:pPr>
+      <w:r>
+        <w:rPr>
+          <w:b/>
+          <w:bCs/>
+          <w:lang w:val="en-GB"/>
+        </w:rPr>
+        <w:t>@</w:t>
+      </w:r>
+      <w:r>
+        <w:rPr>
+          <w:b/>
+          <w:bCs/>
+          <w:lang w:val="en-GB"/>
+        </w:rPr>
+        <w:t>OneToOne</w:t>
+      </w:r>
+      <w:r>
+        <w:rPr>
+          <w:lang w:val="en-GB"/>
+        </w:rPr>
+        <w:t xml:space="preserve"> </w:t>
+      </w:r>
+      <w:r>
+        <w:rPr>
+          <w:lang w:val="en-US"/>
+        </w:rPr>
+        <w:t xml:space="preserve">– </w:t>
+      </w:r>
+      <w:r>
+        <w:rPr>
+          <w:lang w:val="ru-RU"/>
+        </w:rPr>
+        <w:t>один к одному</w:t>
+      </w:r>
+    </w:p>
+    <w:p>
+      <w:pPr>
+        <w:pStyle w:val="ListParagraph"/>
+        <w:numPr>
+          <w:ilvl w:val="0"/>
+          <w:numId w:val="8"/>
+        </w:numPr>
+        <w:rPr>
+          <w:lang w:val="ru-RU"/>
+        </w:rPr>
+      </w:pPr>
+      <w:r>
+        <w:rPr>
+          <w:b/>
+          <w:bCs/>
+          <w:lang w:val="en-GB"/>
+        </w:rPr>
+        <w:t>@</w:t>
+      </w:r>
+      <w:r>
+        <w:rPr>
+          <w:b/>
+          <w:bCs/>
+          <w:lang w:val="en-GB"/>
+        </w:rPr>
+        <w:t>ManyToOne</w:t>
+      </w:r>
+      <w:r>
+        <w:rPr>
+          <w:lang w:val="ru-RU"/>
+        </w:rPr>
+        <w:t xml:space="preserve"> – многие к одному</w:t>
+      </w:r>
+    </w:p>
+    <w:p>
+      <w:pPr>
+        <w:pStyle w:val="ListParagraph"/>
+        <w:numPr>
+          <w:ilvl w:val="0"/>
+          <w:numId w:val="8"/>
+        </w:numPr>
+        <w:rPr>
+          <w:lang w:val="ru-RU"/>
+        </w:rPr>
+      </w:pPr>
+      <w:r>
+        <w:rPr>
+          <w:b/>
+          <w:bCs/>
+          <w:lang w:val="ru-RU"/>
+        </w:rPr>
+        <w:t>@</w:t>
+      </w:r>
+      <w:proofErr w:type="spellStart"/>
+      <w:r>
+        <w:rPr>
+          <w:b/>
+          <w:bCs/>
+          <w:lang w:val="en-GB"/>
+        </w:rPr>
+        <w:t>ManyToMany</w:t>
+      </w:r>
+      <w:proofErr w:type="spellEnd"/>
+      <w:r>
+        <w:rPr>
+          <w:lang w:val="ru-RU"/>
+        </w:rPr>
+        <w:t xml:space="preserve"> – многие ко многим (редко)</w:t>
+      </w:r>
+    </w:p>
+    <w:p>
+      <w:pPr>
+        <w:rPr>
+          <w:lang w:val="en-US"/>
+        </w:rPr>
+      </w:pPr>
+      <w:r>
+        <w:rPr>
+          <w:lang w:val="ru-RU"/>
+        </w:rPr>
+        <w:t xml:space="preserve">Когда мы используем аннотацию </w:t>
+      </w:r>
+      <w:r>
+        <w:rPr>
+          <w:b/>
+          <w:bCs/>
+          <w:lang w:val="ru-RU"/>
+        </w:rPr>
+        <w:t>@</w:t>
+      </w:r>
+      <w:proofErr w:type="spellStart"/>
+      <w:r>
+        <w:rPr>
+          <w:b/>
+          <w:bCs/>
+          <w:lang w:val="en-GB"/>
+        </w:rPr>
+        <w:t>ManyToOne</w:t>
+      </w:r>
+      <w:proofErr w:type="spellEnd"/>
+      <w:r>
+        <w:rPr>
+          <w:lang w:val="ru-RU"/>
+        </w:rPr>
+        <w:t xml:space="preserve">, </w:t>
+      </w:r>
+      <w:r>
+        <w:rPr>
+          <w:lang w:val="ru-RU"/>
+        </w:rPr>
+        <w:t xml:space="preserve">нам также следует указать колонку по которой мы будем присоединять данные </w:t>
+      </w:r>
+      <w:r>
+        <w:rPr>
+          <w:b/>
+          <w:bCs/>
+          <w:lang w:val="ru-RU"/>
+        </w:rPr>
+        <w:t>@</w:t>
+      </w:r>
+      <w:proofErr w:type="spellStart"/>
+      <w:proofErr w:type="gramStart"/>
+      <w:r>
+        <w:rPr>
+          <w:b/>
+          <w:bCs/>
+          <w:lang w:val="en-US"/>
+        </w:rPr>
+        <w:t>JoinColumn</w:t>
+      </w:r>
+      <w:proofErr w:type="spellEnd"/>
+      <w:r>
+        <w:rPr>
+          <w:b/>
+          <w:bCs/>
+          <w:lang w:val="ru-RU"/>
+        </w:rPr>
+        <w:t>(</w:t>
+      </w:r>
+      <w:proofErr w:type="gramEnd"/>
+      <w:r>
+        <w:rPr>
+          <w:b/>
+          <w:bCs/>
+          <w:lang w:val="en-US"/>
+        </w:rPr>
+        <w:t>name</w:t>
+      </w:r>
+      <w:r>
+        <w:rPr>
+          <w:b/>
+          <w:bCs/>
+          <w:lang w:val="ru-RU"/>
+        </w:rPr>
+        <w:t xml:space="preserve"> = “”)</w:t>
+      </w:r>
+      <w:r>
+        <w:rPr>
+          <w:lang w:val="ru-RU"/>
+        </w:rPr>
+        <w:t>.</w:t>
+      </w:r>
+      <w:r>
+        <w:rPr>
+          <w:lang w:val="ru-RU"/>
+        </w:rPr>
+        <w:t xml:space="preserve"> </w:t>
+      </w:r>
+      <w:r>
+        <w:rPr>
+          <w:lang w:val="ru-RU"/>
+        </w:rPr>
+        <w:t xml:space="preserve">Аннотации отношений имеют свойство </w:t>
+      </w:r>
+      <w:r>
+        <w:rPr>
+          <w:lang w:val="en-GB"/>
+        </w:rPr>
+        <w:t>cascade</w:t>
+      </w:r>
+      <w:r>
+        <w:rPr>
+          <w:lang w:val="en-US"/>
+        </w:rPr>
+        <w:t>:</w:t>
+      </w:r>
+    </w:p>
+    <w:p>
+      <w:pPr>
+        <w:pStyle w:val="ListParagraph"/>
+        <w:numPr>
+          <w:ilvl w:val="0"/>
+          <w:numId w:val="9"/>
+        </w:numPr>
+        <w:rPr>
+          <w:lang w:val="ru-RU"/>
+        </w:rPr>
+      </w:pPr>
+      <w:r>
+        <w:rPr>
+          <w:lang w:val="en-GB"/>
+        </w:rPr>
+        <w:t>ALL</w:t>
+      </w:r>
+      <w:r>
+        <w:rPr>
+          <w:lang w:val="ru-RU"/>
+        </w:rPr>
+        <w:t xml:space="preserve"> – </w:t>
+      </w:r>
+      <w:r>
+        <w:rPr>
+          <w:lang w:val="ru-RU"/>
+        </w:rPr>
+        <w:t>все зависимые сущности анализируются и сохраняются с БД</w:t>
+      </w:r>
+    </w:p>
+    <w:p>
+      <w:pPr>
+        <w:pStyle w:val="ListParagraph"/>
+        <w:numPr>
+          <w:ilvl w:val="0"/>
+          <w:numId w:val="9"/>
+        </w:numPr>
+        <w:rPr>
+          <w:lang w:val="ru-RU"/>
+        </w:rPr>
+      </w:pPr>
+      <w:r>
+        <w:rPr>
+          <w:lang w:val="en-GB"/>
+        </w:rPr>
+        <w:t>PERSIST</w:t>
+      </w:r>
+      <w:r>
+        <w:rPr>
+          <w:lang w:val="ru-RU"/>
+        </w:rPr>
+        <w:t xml:space="preserve"> – если зависимая сущность не сохранена в БД, выдается ошибка</w:t>
+      </w:r>
+      <w:r>
+        <w:rPr>
+          <w:lang w:val="ru-RU"/>
+        </w:rPr>
+        <w:t xml:space="preserve"> (перед сохранением основного объекта нужно сохранить зависимые сущности)</w:t>
+      </w:r>
+    </w:p>
+    <w:p>
+      <w:pPr>
+        <w:pStyle w:val="ListParagraph"/>
+        <w:numPr>
+          <w:ilvl w:val="0"/>
+          <w:numId w:val="9"/>
+        </w:numPr>
+        <w:rPr>
+          <w:lang w:val="en-US"/>
+        </w:rPr>
+      </w:pPr>
+      <w:r>
+        <w:rPr>
+          <w:lang w:val="en-GB"/>
+        </w:rPr>
+        <w:t>MERGE</w:t>
+      </w:r>
+      <w:r>
+        <w:rPr>
+          <w:lang w:val="ru-RU"/>
+        </w:rPr>
+        <w:t xml:space="preserve"> - </w:t>
+      </w:r>
+    </w:p>
+    <w:p>
+      <w:pPr>
+        <w:pStyle w:val="ListParagraph"/>
+        <w:numPr>
+          <w:ilvl w:val="0"/>
+          <w:numId w:val="9"/>
+        </w:numPr>
+        <w:rPr>
+          <w:lang w:val="en-US"/>
+        </w:rPr>
+      </w:pPr>
+      <w:r>
+        <w:rPr>
+          <w:lang w:val="en-GB"/>
+        </w:rPr>
+        <w:t>DETACH</w:t>
+      </w:r>
+    </w:p>
+    <w:p>
+      <w:pPr>
+        <w:pStyle w:val="ListParagraph"/>
+        <w:numPr>
+          <w:ilvl w:val="0"/>
+          <w:numId w:val="9"/>
+        </w:numPr>
+        <w:rPr>
+          <w:lang w:val="en-US"/>
+        </w:rPr>
+      </w:pPr>
+      <w:r>
+        <w:rPr>
+          <w:lang w:val="en-GB"/>
+        </w:rPr>
+        <w:t>REFRESH</w:t>
+      </w:r>
+    </w:p>
+    <w:p>
+      <w:pPr>
+        <w:pStyle w:val="ListParagraph"/>
+        <w:numPr>
+          <w:ilvl w:val="0"/>
+          <w:numId w:val="9"/>
+        </w:numPr>
+        <w:rPr>
+          <w:lang w:val="en-US"/>
+        </w:rPr>
+      </w:pPr>
+      <w:r>
+        <w:rPr>
+          <w:lang w:val="en-GB"/>
+        </w:rPr>
+        <w:t>REMOVE</w:t>
+      </w:r>
+      <w:r>
+        <w:rPr>
+          <w:lang w:val="en-GB"/>
+        </w:rPr>
+        <w:t xml:space="preserve"> </w:t>
+      </w:r>
+      <w:r>
+        <w:rPr>
+          <w:lang w:val="en-US"/>
+        </w:rPr>
+        <w:t xml:space="preserve">– </w:t>
+      </w:r>
+      <w:r>
+        <w:rPr>
+          <w:lang w:val="ru-RU"/>
+        </w:rPr>
+        <w:t>Каскадное удаление</w:t>
+      </w:r>
+    </w:p>
+    <w:p>
+      <w:pPr>
+        <w:rPr>
+          <w:lang w:val="en-GB"/>
+        </w:rPr>
+      </w:pPr>
+      <w:r>
+        <w:rPr>
+          <w:lang w:val="ru-RU"/>
+        </w:rPr>
+        <w:t>Параметр</w:t>
+      </w:r>
+      <w:r>
+        <w:rPr>
+          <w:lang w:val="ru-RU"/>
+        </w:rPr>
+        <w:t xml:space="preserve"> </w:t>
+      </w:r>
+      <w:r>
+        <w:rPr>
+          <w:b/>
+          <w:bCs/>
+          <w:lang w:val="en-GB"/>
+        </w:rPr>
+        <w:t>optional</w:t>
+      </w:r>
+      <w:r>
+        <w:rPr>
+          <w:b/>
+          <w:bCs/>
+          <w:lang w:val="ru-RU"/>
+        </w:rPr>
+        <w:t xml:space="preserve"> = </w:t>
+      </w:r>
+      <w:r>
+        <w:rPr>
+          <w:b/>
+          <w:bCs/>
+          <w:lang w:val="en-US"/>
+        </w:rPr>
+        <w:t>fals</w:t>
+      </w:r>
+      <w:r>
+        <w:rPr>
+          <w:b/>
+          <w:bCs/>
+          <w:lang w:val="en-US"/>
+        </w:rPr>
+        <w:t>e</w:t>
+      </w:r>
+      <w:r>
+        <w:rPr>
+          <w:lang w:val="ru-RU"/>
+        </w:rPr>
+        <w:t xml:space="preserve"> </w:t>
+      </w:r>
+      <w:r>
+        <w:rPr>
+          <w:lang w:val="ru-RU"/>
+        </w:rPr>
+        <w:t>меняет</w:t>
+      </w:r>
+      <w:r>
+        <w:rPr>
+          <w:lang w:val="ru-RU"/>
+        </w:rPr>
+        <w:t xml:space="preserve"> </w:t>
+      </w:r>
+      <w:r>
+        <w:rPr>
+          <w:lang w:val="en-GB"/>
+        </w:rPr>
+        <w:t>left</w:t>
+      </w:r>
+      <w:r>
+        <w:rPr>
+          <w:lang w:val="ru-RU"/>
+        </w:rPr>
+        <w:t xml:space="preserve"> </w:t>
+      </w:r>
+      <w:r>
+        <w:rPr>
+          <w:lang w:val="en-GB"/>
+        </w:rPr>
+        <w:t>join</w:t>
+      </w:r>
+      <w:r>
+        <w:rPr>
+          <w:lang w:val="ru-RU"/>
+        </w:rPr>
+        <w:t xml:space="preserve"> </w:t>
+      </w:r>
+      <w:r>
+        <w:rPr>
+          <w:lang w:val="ru-RU"/>
+        </w:rPr>
+        <w:t>на</w:t>
+      </w:r>
+      <w:r>
+        <w:rPr>
+          <w:lang w:val="ru-RU"/>
+        </w:rPr>
+        <w:t xml:space="preserve"> </w:t>
+      </w:r>
+      <w:r>
+        <w:rPr>
+          <w:lang w:val="en-GB"/>
+        </w:rPr>
+        <w:t>inner</w:t>
+      </w:r>
+      <w:r>
+        <w:rPr>
+          <w:lang w:val="ru-RU"/>
+        </w:rPr>
+        <w:t xml:space="preserve"> </w:t>
+      </w:r>
+      <w:r>
+        <w:rPr>
+          <w:lang w:val="en-GB"/>
+        </w:rPr>
+        <w:t>join</w:t>
+      </w:r>
+      <w:r>
+        <w:rPr>
+          <w:lang w:val="ru-RU"/>
+        </w:rPr>
+        <w:t xml:space="preserve"> </w:t>
+      </w:r>
+      <w:r>
+        <w:rPr>
+          <w:lang w:val="ru-RU"/>
+        </w:rPr>
+        <w:t>для</w:t>
+      </w:r>
+      <w:r>
+        <w:rPr>
+          <w:lang w:val="ru-RU"/>
+        </w:rPr>
+        <w:t xml:space="preserve"> </w:t>
+      </w:r>
+      <w:r>
+        <w:rPr>
+          <w:lang w:val="ru-RU"/>
+        </w:rPr>
+        <w:t>присоединения</w:t>
+      </w:r>
+      <w:r>
+        <w:rPr>
+          <w:lang w:val="ru-RU"/>
+        </w:rPr>
+        <w:t xml:space="preserve"> </w:t>
+      </w:r>
+      <w:r>
+        <w:rPr>
+          <w:lang w:val="ru-RU"/>
+        </w:rPr>
+        <w:t>таблиц</w:t>
+      </w:r>
+      <w:r>
+        <w:rPr>
+          <w:lang w:val="ru-RU"/>
+        </w:rPr>
+        <w:t>.</w:t>
+      </w:r>
+    </w:p>
+    <w:p>
+      <w:pPr>
+        <w:rPr>
+          <w:lang w:val="en-US"/>
+        </w:rPr>
+      </w:pPr>
+      <w:r>
+        <w:rPr>
+          <w:lang w:val="ru-RU"/>
+        </w:rPr>
+        <w:t xml:space="preserve">Параметр </w:t>
+      </w:r>
+      <w:r>
+        <w:rPr>
+          <w:b/>
+          <w:bCs/>
+          <w:lang w:val="en-GB"/>
+        </w:rPr>
+        <w:t>fetch</w:t>
+      </w:r>
+      <w:r>
+        <w:rPr>
+          <w:lang w:val="ru-RU"/>
+        </w:rPr>
+        <w:t xml:space="preserve"> </w:t>
+      </w:r>
+      <w:r>
+        <w:rPr>
+          <w:lang w:val="ru-RU"/>
+        </w:rPr>
+        <w:t>отвечает за ленивую загрузку (</w:t>
+      </w:r>
+      <w:r>
+        <w:rPr>
+          <w:lang w:val="en-GB"/>
+        </w:rPr>
+        <w:t>Lazy</w:t>
+      </w:r>
+      <w:r>
+        <w:rPr>
+          <w:lang w:val="ru-RU"/>
+        </w:rPr>
+        <w:t xml:space="preserve"> </w:t>
+      </w:r>
+      <w:r>
+        <w:rPr>
+          <w:lang w:val="en-GB"/>
+        </w:rPr>
+        <w:t>loading</w:t>
+      </w:r>
+      <w:r>
+        <w:rPr>
+          <w:lang w:val="ru-RU"/>
+        </w:rPr>
+        <w:t xml:space="preserve">) </w:t>
+      </w:r>
+      <w:r>
+        <w:rPr>
+          <w:lang w:val="ru-RU"/>
+        </w:rPr>
+        <w:t xml:space="preserve">и может быть </w:t>
+      </w:r>
+      <w:r>
+        <w:rPr>
+          <w:b/>
+          <w:bCs/>
+          <w:lang w:val="en-GB"/>
+        </w:rPr>
+        <w:t>EAGER</w:t>
+      </w:r>
+      <w:r>
+        <w:rPr>
+          <w:b/>
+          <w:bCs/>
+          <w:lang w:val="ru-RU"/>
+        </w:rPr>
+        <w:t xml:space="preserve"> </w:t>
+      </w:r>
+      <w:r>
+        <w:rPr>
+          <w:lang w:val="ru-RU"/>
+        </w:rPr>
+        <w:t xml:space="preserve">или </w:t>
+      </w:r>
+      <w:r>
+        <w:rPr>
+          <w:b/>
+          <w:bCs/>
+          <w:lang w:val="en-GB"/>
+        </w:rPr>
+        <w:t>LAZY</w:t>
+      </w:r>
+      <w:r>
+        <w:rPr>
+          <w:lang w:val="ru-RU"/>
+        </w:rPr>
+        <w:t xml:space="preserve">. </w:t>
+      </w:r>
+      <w:r>
+        <w:rPr>
+          <w:b/>
+          <w:bCs/>
+          <w:lang w:val="en-US"/>
+        </w:rPr>
+        <w:t>EAGER</w:t>
+      </w:r>
+      <w:r>
+        <w:rPr>
+          <w:lang w:val="en-US"/>
+        </w:rPr>
+        <w:t xml:space="preserve"> </w:t>
+      </w:r>
+      <w:r>
+        <w:rPr>
+          <w:lang w:val="ru-RU"/>
+        </w:rPr>
+        <w:t xml:space="preserve">дефолтно для сущностей, </w:t>
+      </w:r>
+      <w:r>
+        <w:rPr>
+          <w:b/>
+          <w:bCs/>
+          <w:lang w:val="en-GB"/>
+        </w:rPr>
+        <w:t>LAZY</w:t>
+      </w:r>
+      <w:r>
+        <w:rPr>
+          <w:lang w:val="en-GB"/>
+        </w:rPr>
+        <w:t xml:space="preserve"> </w:t>
+      </w:r>
+      <w:r>
+        <w:rPr>
+          <w:lang w:val="en-US"/>
+        </w:rPr>
+        <w:t xml:space="preserve">– </w:t>
+      </w:r>
+      <w:r>
+        <w:rPr>
+          <w:lang w:val="ru-RU"/>
+        </w:rPr>
+        <w:t>для коллекций.</w:t>
       </w:r>
     </w:p>
     <w:sectPr>
@@ -2854,6 +3869,92 @@
 <file path=word/numbering.xml><?xml version="1.0" encoding="utf-8"?>
 <w:numbering xmlns:wpc="http://schemas.microsoft.com/office/word/2010/wordprocessingCanvas" xmlns:cx="http://schemas.microsoft.com/office/drawing/2014/chartex" xmlns:cx1="http://schemas.microsoft.com/office/drawing/2015/9/8/chartex" xmlns:cx2="http://schemas.microsoft.com/office/drawing/2015/10/21/chartex" xmlns:cx3="http://schemas.microsoft.com/office/drawing/2016/5/9/chartex" xmlns:cx4="http://schemas.microsoft.com/office/drawing/2016/5/10/chartex" xmlns:cx5="http://schemas.microsoft.com/office/drawing/2016/5/11/chartex" xmlns:cx6="http://schemas.microsoft.com/office/drawing/2016/5/12/chartex" xmlns:cx7="http://schemas.microsoft.com/office/drawing/2016/5/13/chartex" xmlns:cx8="http://schemas.microsoft.com/office/drawing/2016/5/14/chartex" xmlns:mc="http://schemas.openxmlformats.org/markup-compatibility/2006" xmlns:aink="http://schemas.microsoft.com/office/drawing/2016/ink" xmlns:am3d="http://schemas.microsoft.com/office/drawing/2017/model3d" xmlns:o="urn:schemas-microsoft-com:office:office" xmlns:oel="http://schemas.microsoft.com/office/2019/extlst" xmlns:r="http://schemas.openxmlformats.org/officeDocument/2006/relationships" xmlns:m="http://schemas.openxmlformats.org/officeDocument/2006/math" xmlns:v="urn:schemas-microsoft-com:vml" xmlns:wp14="http://schemas.microsoft.com/office/word/2010/wordprocessingDrawing" xmlns:wp="http://schemas.openxmlformats.org/drawingml/2006/wordprocessingDrawing" xmlns:w10="urn:schemas-microsoft-com:office:word" xmlns:w="http://schemas.openxmlformats.org/wordprocessingml/2006/main" xmlns:w14="http://schemas.microsoft.com/office/word/2010/wordml" xmlns:w15="http://schemas.microsoft.com/office/word/2012/wordml" xmlns:w16cex="http://schemas.microsoft.com/office/word/2018/wordml/cex" xmlns:w16cid="http://schemas.microsoft.com/office/word/2016/wordml/cid" xmlns:w16="http://schemas.microsoft.com/office/word/2018/wordml" xmlns:w16du="http://schemas.microsoft.com/office/word/2023/wordml/word16du" xmlns:w16sdtdh="http://schemas.microsoft.com/office/word/2020/wordml/sdtdatahash" xmlns:w16se="http://schemas.microsoft.com/office/word/2015/wordml/symex" xmlns:wpg="http://schemas.microsoft.com/office/word/2010/wordprocessingGroup" xmlns:wpi="http://schemas.microsoft.com/office/word/2010/wordprocessingInk" xmlns:wne="http://schemas.microsoft.com/office/word/2006/wordml" xmlns:wps="http://schemas.microsoft.com/office/word/2010/wordprocessingShape" mc:Ignorable="w14 w15 w16se w16cid w16 w16cex w16sdtdh w16du wp14">
   <w:abstractNum w:abstractNumId="0" w15:restartNumberingAfterBreak="0">
+    <w:nsid w:val="12A155D2"/>
+    <w:multiLevelType w:val="hybridMultilevel"/>
+    <w:tmpl w:val="3EC22332"/>
+    <w:lvl w:ilvl="0" w:tplc="2000000F">
+      <w:start w:val="1"/>
+      <w:numFmt w:val="decimal"/>
+      <w:lvlText w:val="%1."/>
+      <w:lvlJc w:val="left"/>
+      <w:pPr>
+        <w:ind w:left="720" w:hanging="360"/>
+      </w:pPr>
+    </w:lvl>
+    <w:lvl w:ilvl="1" w:tplc="20000019" w:tentative="1">
+      <w:start w:val="1"/>
+      <w:numFmt w:val="lowerLetter"/>
+      <w:lvlText w:val="%2."/>
+      <w:lvlJc w:val="left"/>
+      <w:pPr>
+        <w:ind w:left="1440" w:hanging="360"/>
+      </w:pPr>
+    </w:lvl>
+    <w:lvl w:ilvl="2" w:tplc="2000001B" w:tentative="1">
+      <w:start w:val="1"/>
+      <w:numFmt w:val="lowerRoman"/>
+      <w:lvlText w:val="%3."/>
+      <w:lvlJc w:val="right"/>
+      <w:pPr>
+        <w:ind w:left="2160" w:hanging="180"/>
+      </w:pPr>
+    </w:lvl>
+    <w:lvl w:ilvl="3" w:tplc="2000000F" w:tentative="1">
+      <w:start w:val="1"/>
+      <w:numFmt w:val="decimal"/>
+      <w:lvlText w:val="%4."/>
+      <w:lvlJc w:val="left"/>
+      <w:pPr>
+        <w:ind w:left="2880" w:hanging="360"/>
+      </w:pPr>
+    </w:lvl>
+    <w:lvl w:ilvl="4" w:tplc="20000019" w:tentative="1">
+      <w:start w:val="1"/>
+      <w:numFmt w:val="lowerLetter"/>
+      <w:lvlText w:val="%5."/>
+      <w:lvlJc w:val="left"/>
+      <w:pPr>
+        <w:ind w:left="3600" w:hanging="360"/>
+      </w:pPr>
+    </w:lvl>
+    <w:lvl w:ilvl="5" w:tplc="2000001B" w:tentative="1">
+      <w:start w:val="1"/>
+      <w:numFmt w:val="lowerRoman"/>
+      <w:lvlText w:val="%6."/>
+      <w:lvlJc w:val="right"/>
+      <w:pPr>
+        <w:ind w:left="4320" w:hanging="180"/>
+      </w:pPr>
+    </w:lvl>
+    <w:lvl w:ilvl="6" w:tplc="2000000F" w:tentative="1">
+      <w:start w:val="1"/>
+      <w:numFmt w:val="decimal"/>
+      <w:lvlText w:val="%7."/>
+      <w:lvlJc w:val="left"/>
+      <w:pPr>
+        <w:ind w:left="5040" w:hanging="360"/>
+      </w:pPr>
+    </w:lvl>
+    <w:lvl w:ilvl="7" w:tplc="20000019" w:tentative="1">
+      <w:start w:val="1"/>
+      <w:numFmt w:val="lowerLetter"/>
+      <w:lvlText w:val="%8."/>
+      <w:lvlJc w:val="left"/>
+      <w:pPr>
+        <w:ind w:left="5760" w:hanging="360"/>
+      </w:pPr>
+    </w:lvl>
+    <w:lvl w:ilvl="8" w:tplc="2000001B" w:tentative="1">
+      <w:start w:val="1"/>
+      <w:numFmt w:val="lowerRoman"/>
+      <w:lvlText w:val="%9."/>
+      <w:lvlJc w:val="right"/>
+      <w:pPr>
+        <w:ind w:left="6480" w:hanging="180"/>
+      </w:pPr>
+    </w:lvl>
+  </w:abstractNum>
+  <w:abstractNum w:abstractNumId="1" w15:restartNumberingAfterBreak="0">
     <w:nsid w:val="12C66DAB"/>
     <w:multiLevelType w:val="hybridMultilevel"/>
     <w:tmpl w:val="27C054E6"/>
@@ -2942,7 +4043,7 @@
       </w:pPr>
     </w:lvl>
   </w:abstractNum>
-  <w:abstractNum w:abstractNumId="1" w15:restartNumberingAfterBreak="0">
+  <w:abstractNum w:abstractNumId="2" w15:restartNumberingAfterBreak="0">
     <w:nsid w:val="1F2D3703"/>
     <w:multiLevelType w:val="hybridMultilevel"/>
     <w:tmpl w:val="1B46A53C"/>
@@ -3031,7 +4132,7 @@
       </w:pPr>
     </w:lvl>
   </w:abstractNum>
-  <w:abstractNum w:abstractNumId="2" w15:restartNumberingAfterBreak="0">
+  <w:abstractNum w:abstractNumId="3" w15:restartNumberingAfterBreak="0">
     <w:nsid w:val="26EF62FF"/>
     <w:multiLevelType w:val="hybridMultilevel"/>
     <w:tmpl w:val="8326B4DE"/>
@@ -3120,7 +4221,7 @@
       </w:pPr>
     </w:lvl>
   </w:abstractNum>
-  <w:abstractNum w:abstractNumId="3" w15:restartNumberingAfterBreak="0">
+  <w:abstractNum w:abstractNumId="4" w15:restartNumberingAfterBreak="0">
     <w:nsid w:val="285D3C60"/>
     <w:multiLevelType w:val="hybridMultilevel"/>
     <w:tmpl w:val="BAE21952"/>
@@ -3233,7 +4334,7 @@
       </w:rPr>
     </w:lvl>
   </w:abstractNum>
-  <w:abstractNum w:abstractNumId="4" w15:restartNumberingAfterBreak="0">
+  <w:abstractNum w:abstractNumId="5" w15:restartNumberingAfterBreak="0">
     <w:nsid w:val="289047C1"/>
     <w:multiLevelType w:val="hybridMultilevel"/>
     <w:tmpl w:val="15F256E6"/>
@@ -3319,7 +4420,93 @@
       </w:pPr>
     </w:lvl>
   </w:abstractNum>
-  <w:abstractNum w:abstractNumId="5" w15:restartNumberingAfterBreak="0">
+  <w:abstractNum w:abstractNumId="6" w15:restartNumberingAfterBreak="0">
+    <w:nsid w:val="34DE760F"/>
+    <w:multiLevelType w:val="hybridMultilevel"/>
+    <w:tmpl w:val="BBF40400"/>
+    <w:lvl w:ilvl="0" w:tplc="2000000F">
+      <w:start w:val="1"/>
+      <w:numFmt w:val="decimal"/>
+      <w:lvlText w:val="%1."/>
+      <w:lvlJc w:val="left"/>
+      <w:pPr>
+        <w:ind w:left="720" w:hanging="360"/>
+      </w:pPr>
+    </w:lvl>
+    <w:lvl w:ilvl="1" w:tplc="20000019" w:tentative="1">
+      <w:start w:val="1"/>
+      <w:numFmt w:val="lowerLetter"/>
+      <w:lvlText w:val="%2."/>
+      <w:lvlJc w:val="left"/>
+      <w:pPr>
+        <w:ind w:left="1440" w:hanging="360"/>
+      </w:pPr>
+    </w:lvl>
+    <w:lvl w:ilvl="2" w:tplc="2000001B" w:tentative="1">
+      <w:start w:val="1"/>
+      <w:numFmt w:val="lowerRoman"/>
+      <w:lvlText w:val="%3."/>
+      <w:lvlJc w:val="right"/>
+      <w:pPr>
+        <w:ind w:left="2160" w:hanging="180"/>
+      </w:pPr>
+    </w:lvl>
+    <w:lvl w:ilvl="3" w:tplc="2000000F" w:tentative="1">
+      <w:start w:val="1"/>
+      <w:numFmt w:val="decimal"/>
+      <w:lvlText w:val="%4."/>
+      <w:lvlJc w:val="left"/>
+      <w:pPr>
+        <w:ind w:left="2880" w:hanging="360"/>
+      </w:pPr>
+    </w:lvl>
+    <w:lvl w:ilvl="4" w:tplc="20000019" w:tentative="1">
+      <w:start w:val="1"/>
+      <w:numFmt w:val="lowerLetter"/>
+      <w:lvlText w:val="%5."/>
+      <w:lvlJc w:val="left"/>
+      <w:pPr>
+        <w:ind w:left="3600" w:hanging="360"/>
+      </w:pPr>
+    </w:lvl>
+    <w:lvl w:ilvl="5" w:tplc="2000001B" w:tentative="1">
+      <w:start w:val="1"/>
+      <w:numFmt w:val="lowerRoman"/>
+      <w:lvlText w:val="%6."/>
+      <w:lvlJc w:val="right"/>
+      <w:pPr>
+        <w:ind w:left="4320" w:hanging="180"/>
+      </w:pPr>
+    </w:lvl>
+    <w:lvl w:ilvl="6" w:tplc="2000000F" w:tentative="1">
+      <w:start w:val="1"/>
+      <w:numFmt w:val="decimal"/>
+      <w:lvlText w:val="%7."/>
+      <w:lvlJc w:val="left"/>
+      <w:pPr>
+        <w:ind w:left="5040" w:hanging="360"/>
+      </w:pPr>
+    </w:lvl>
+    <w:lvl w:ilvl="7" w:tplc="20000019" w:tentative="1">
+      <w:start w:val="1"/>
+      <w:numFmt w:val="lowerLetter"/>
+      <w:lvlText w:val="%8."/>
+      <w:lvlJc w:val="left"/>
+      <w:pPr>
+        <w:ind w:left="5760" w:hanging="360"/>
+      </w:pPr>
+    </w:lvl>
+    <w:lvl w:ilvl="8" w:tplc="2000001B" w:tentative="1">
+      <w:start w:val="1"/>
+      <w:numFmt w:val="lowerRoman"/>
+      <w:lvlText w:val="%9."/>
+      <w:lvlJc w:val="right"/>
+      <w:pPr>
+        <w:ind w:left="6480" w:hanging="180"/>
+      </w:pPr>
+    </w:lvl>
+  </w:abstractNum>
+  <w:abstractNum w:abstractNumId="7" w15:restartNumberingAfterBreak="0">
     <w:nsid w:val="39F826CD"/>
     <w:multiLevelType w:val="hybridMultilevel"/>
     <w:tmpl w:val="5BEE5718"/>
@@ -3405,7 +4592,7 @@
       </w:pPr>
     </w:lvl>
   </w:abstractNum>
-  <w:abstractNum w:abstractNumId="6" w15:restartNumberingAfterBreak="0">
+  <w:abstractNum w:abstractNumId="8" w15:restartNumberingAfterBreak="0">
     <w:nsid w:val="52780313"/>
     <w:multiLevelType w:val="hybridMultilevel"/>
     <w:tmpl w:val="489C18E0"/>
@@ -3492,25 +4679,31 @@
     </w:lvl>
   </w:abstractNum>
   <w:num w:numId="1" w16cid:durableId="2089576183">
-    <w:abstractNumId w:val="6"/>
+    <w:abstractNumId w:val="8"/>
   </w:num>
   <w:num w:numId="2" w16cid:durableId="989596927">
+    <w:abstractNumId w:val="7"/>
+  </w:num>
+  <w:num w:numId="3" w16cid:durableId="1854370504">
     <w:abstractNumId w:val="5"/>
   </w:num>
-  <w:num w:numId="3" w16cid:durableId="1854370504">
+  <w:num w:numId="4" w16cid:durableId="811564093">
+    <w:abstractNumId w:val="2"/>
+  </w:num>
+  <w:num w:numId="5" w16cid:durableId="1887988918">
+    <w:abstractNumId w:val="3"/>
+  </w:num>
+  <w:num w:numId="6" w16cid:durableId="925769863">
+    <w:abstractNumId w:val="1"/>
+  </w:num>
+  <w:num w:numId="7" w16cid:durableId="800270325">
     <w:abstractNumId w:val="4"/>
   </w:num>
-  <w:num w:numId="4" w16cid:durableId="811564093">
-    <w:abstractNumId w:val="1"/>
-  </w:num>
-  <w:num w:numId="5" w16cid:durableId="1887988918">
-    <w:abstractNumId w:val="2"/>
-  </w:num>
-  <w:num w:numId="6" w16cid:durableId="925769863">
+  <w:num w:numId="8" w16cid:durableId="33965827">
     <w:abstractNumId w:val="0"/>
   </w:num>
-  <w:num w:numId="7" w16cid:durableId="800270325">
-    <w:abstractNumId w:val="3"/>
+  <w:num w:numId="9" w16cid:durableId="2078162982">
+    <w:abstractNumId w:val="6"/>
   </w:num>
 </w:numbering>
 </file>

</xml_diff>